<commit_message>
Se agrega enlace a presentacion final
</commit_message>
<xml_diff>
--- a/documentacion/Presentaciones Visuales para Sprint Review.docx
+++ b/documentacion/Presentaciones Visuales para Sprint Review.docx
@@ -4,7 +4,7 @@
   <w:body>
     <w:p>
       <w:pPr>
-        <w:pStyle w:val="Normal1"/>
+        <w:pStyle w:val="LOnormal"/>
         <w:rPr>
           <w:b/>
           <w:b/>
@@ -27,7 +27,7 @@
     </w:p>
     <w:p>
       <w:pPr>
-        <w:pStyle w:val="Normal1"/>
+        <w:pStyle w:val="LOnormal"/>
         <w:rPr>
           <w:b/>
           <w:b/>
@@ -52,51 +52,51 @@
     </w:p>
     <w:p>
       <w:pPr>
-        <w:pStyle w:val="Normal1"/>
-        <w:rPr>
-          <w:b w:val="false"/>
-          <w:b w:val="false"/>
-          <w:bCs w:val="false"/>
-          <w:sz w:val="24"/>
-          <w:szCs w:val="24"/>
-          <w:u w:val="single"/>
-        </w:rPr>
-      </w:pPr>
-      <w:r>
-        <w:rPr>
-          <w:b w:val="false"/>
-          <w:bCs w:val="false"/>
-          <w:sz w:val="24"/>
-          <w:szCs w:val="24"/>
-          <w:u w:val="single"/>
-        </w:rPr>
-      </w:r>
-    </w:p>
-    <w:p>
-      <w:pPr>
-        <w:pStyle w:val="Normal1"/>
-        <w:rPr>
-          <w:b w:val="false"/>
-          <w:b w:val="false"/>
-          <w:bCs w:val="false"/>
-          <w:sz w:val="24"/>
-          <w:szCs w:val="24"/>
-          <w:u w:val="single"/>
-        </w:rPr>
-      </w:pPr>
-      <w:r>
-        <w:rPr>
-          <w:b w:val="false"/>
-          <w:bCs w:val="false"/>
-          <w:sz w:val="24"/>
-          <w:szCs w:val="24"/>
-          <w:u w:val="single"/>
-        </w:rPr>
-      </w:r>
-    </w:p>
-    <w:p>
-      <w:pPr>
-        <w:pStyle w:val="Normal1"/>
+        <w:pStyle w:val="LOnormal"/>
+        <w:rPr>
+          <w:b w:val="false"/>
+          <w:b w:val="false"/>
+          <w:bCs w:val="false"/>
+          <w:sz w:val="24"/>
+          <w:szCs w:val="24"/>
+          <w:u w:val="single"/>
+        </w:rPr>
+      </w:pPr>
+      <w:r>
+        <w:rPr>
+          <w:b w:val="false"/>
+          <w:bCs w:val="false"/>
+          <w:sz w:val="24"/>
+          <w:szCs w:val="24"/>
+          <w:u w:val="single"/>
+        </w:rPr>
+      </w:r>
+    </w:p>
+    <w:p>
+      <w:pPr>
+        <w:pStyle w:val="LOnormal"/>
+        <w:rPr>
+          <w:b w:val="false"/>
+          <w:b w:val="false"/>
+          <w:bCs w:val="false"/>
+          <w:sz w:val="24"/>
+          <w:szCs w:val="24"/>
+          <w:u w:val="single"/>
+        </w:rPr>
+      </w:pPr>
+      <w:r>
+        <w:rPr>
+          <w:b w:val="false"/>
+          <w:bCs w:val="false"/>
+          <w:sz w:val="24"/>
+          <w:szCs w:val="24"/>
+          <w:u w:val="single"/>
+        </w:rPr>
+      </w:r>
+    </w:p>
+    <w:p>
+      <w:pPr>
+        <w:pStyle w:val="LOnormal"/>
         <w:rPr>
           <w:b/>
           <w:b/>
@@ -119,27 +119,27 @@
     </w:p>
     <w:p>
       <w:pPr>
-        <w:pStyle w:val="Normal1"/>
-        <w:rPr>
-          <w:b w:val="false"/>
-          <w:b w:val="false"/>
-          <w:bCs w:val="false"/>
-          <w:sz w:val="24"/>
-          <w:szCs w:val="24"/>
-        </w:rPr>
-      </w:pPr>
-      <w:r>
-        <w:rPr>
-          <w:b w:val="false"/>
-          <w:bCs w:val="false"/>
-          <w:sz w:val="24"/>
-          <w:szCs w:val="24"/>
-        </w:rPr>
-      </w:r>
-    </w:p>
-    <w:p>
-      <w:pPr>
-        <w:pStyle w:val="Normal1"/>
+        <w:pStyle w:val="LOnormal"/>
+        <w:rPr>
+          <w:b w:val="false"/>
+          <w:b w:val="false"/>
+          <w:bCs w:val="false"/>
+          <w:sz w:val="24"/>
+          <w:szCs w:val="24"/>
+        </w:rPr>
+      </w:pPr>
+      <w:r>
+        <w:rPr>
+          <w:b w:val="false"/>
+          <w:bCs w:val="false"/>
+          <w:sz w:val="24"/>
+          <w:szCs w:val="24"/>
+        </w:rPr>
+      </w:r>
+    </w:p>
+    <w:p>
+      <w:pPr>
+        <w:pStyle w:val="LOnormal"/>
         <w:rPr>
           <w:b/>
           <w:b/>
@@ -171,47 +171,47 @@
     </w:p>
     <w:p>
       <w:pPr>
-        <w:pStyle w:val="Normal1"/>
-        <w:rPr>
-          <w:b w:val="false"/>
-          <w:b w:val="false"/>
-          <w:bCs w:val="false"/>
-          <w:sz w:val="24"/>
-          <w:szCs w:val="24"/>
-        </w:rPr>
-      </w:pPr>
-      <w:r>
-        <w:rPr>
-          <w:b w:val="false"/>
-          <w:bCs w:val="false"/>
-          <w:sz w:val="24"/>
-          <w:szCs w:val="24"/>
-        </w:rPr>
-      </w:r>
-    </w:p>
-    <w:p>
-      <w:pPr>
-        <w:pStyle w:val="Normal1"/>
-        <w:rPr>
-          <w:b w:val="false"/>
-          <w:b w:val="false"/>
-          <w:bCs w:val="false"/>
-          <w:sz w:val="24"/>
-          <w:szCs w:val="24"/>
-        </w:rPr>
-      </w:pPr>
-      <w:r>
-        <w:rPr>
-          <w:b w:val="false"/>
-          <w:bCs w:val="false"/>
-          <w:sz w:val="24"/>
-          <w:szCs w:val="24"/>
-        </w:rPr>
-      </w:r>
-    </w:p>
-    <w:p>
-      <w:pPr>
-        <w:pStyle w:val="Normal1"/>
+        <w:pStyle w:val="LOnormal"/>
+        <w:rPr>
+          <w:b w:val="false"/>
+          <w:b w:val="false"/>
+          <w:bCs w:val="false"/>
+          <w:sz w:val="24"/>
+          <w:szCs w:val="24"/>
+        </w:rPr>
+      </w:pPr>
+      <w:r>
+        <w:rPr>
+          <w:b w:val="false"/>
+          <w:bCs w:val="false"/>
+          <w:sz w:val="24"/>
+          <w:szCs w:val="24"/>
+        </w:rPr>
+      </w:r>
+    </w:p>
+    <w:p>
+      <w:pPr>
+        <w:pStyle w:val="LOnormal"/>
+        <w:rPr>
+          <w:b w:val="false"/>
+          <w:b w:val="false"/>
+          <w:bCs w:val="false"/>
+          <w:sz w:val="24"/>
+          <w:szCs w:val="24"/>
+        </w:rPr>
+      </w:pPr>
+      <w:r>
+        <w:rPr>
+          <w:b w:val="false"/>
+          <w:bCs w:val="false"/>
+          <w:sz w:val="24"/>
+          <w:szCs w:val="24"/>
+        </w:rPr>
+      </w:r>
+    </w:p>
+    <w:p>
+      <w:pPr>
+        <w:pStyle w:val="LOnormal"/>
         <w:rPr>
           <w:b/>
           <w:b/>
@@ -234,27 +234,27 @@
     </w:p>
     <w:p>
       <w:pPr>
-        <w:pStyle w:val="Normal1"/>
-        <w:rPr>
-          <w:b w:val="false"/>
-          <w:b w:val="false"/>
-          <w:bCs w:val="false"/>
-          <w:sz w:val="24"/>
-          <w:szCs w:val="24"/>
-        </w:rPr>
-      </w:pPr>
-      <w:r>
-        <w:rPr>
-          <w:b w:val="false"/>
-          <w:bCs w:val="false"/>
-          <w:sz w:val="24"/>
-          <w:szCs w:val="24"/>
-        </w:rPr>
-      </w:r>
-    </w:p>
-    <w:p>
-      <w:pPr>
-        <w:pStyle w:val="Normal1"/>
+        <w:pStyle w:val="LOnormal"/>
+        <w:rPr>
+          <w:b w:val="false"/>
+          <w:b w:val="false"/>
+          <w:bCs w:val="false"/>
+          <w:sz w:val="24"/>
+          <w:szCs w:val="24"/>
+        </w:rPr>
+      </w:pPr>
+      <w:r>
+        <w:rPr>
+          <w:b w:val="false"/>
+          <w:bCs w:val="false"/>
+          <w:sz w:val="24"/>
+          <w:szCs w:val="24"/>
+        </w:rPr>
+      </w:r>
+    </w:p>
+    <w:p>
+      <w:pPr>
+        <w:pStyle w:val="LOnormal"/>
         <w:rPr/>
       </w:pPr>
       <w:r>
@@ -263,6 +263,100 @@
           <w:bCs w:val="false"/>
           <w:sz w:val="24"/>
           <w:szCs w:val="24"/>
+        </w:rPr>
+        <w:t xml:space="preserve">Enlace presentación: </w:t>
+      </w:r>
+      <w:r>
+        <w:rPr>
+          <w:rStyle w:val="EnlacedeInternet"/>
+          <w:b w:val="false"/>
+          <w:bCs w:val="false"/>
+          <w:sz w:val="24"/>
+          <w:szCs w:val="24"/>
+        </w:rPr>
+        <w:t>https://view.genial.ly/60ad7aeba048f80db59e6f19/interactive-content-sprint-review-28-05</w:t>
+      </w:r>
+    </w:p>
+    <w:p>
+      <w:pPr>
+        <w:pStyle w:val="LOnormal"/>
+        <w:rPr>
+          <w:b w:val="false"/>
+          <w:b w:val="false"/>
+          <w:bCs w:val="false"/>
+          <w:sz w:val="26"/>
+          <w:szCs w:val="26"/>
+        </w:rPr>
+      </w:pPr>
+      <w:r>
+        <w:rPr>
+          <w:b w:val="false"/>
+          <w:bCs w:val="false"/>
+          <w:sz w:val="26"/>
+          <w:szCs w:val="26"/>
+        </w:rPr>
+      </w:r>
+    </w:p>
+    <w:p>
+      <w:pPr>
+        <w:pStyle w:val="LOnormal"/>
+        <w:rPr>
+          <w:b/>
+          <w:b/>
+          <w:bCs/>
+          <w:sz w:val="26"/>
+          <w:szCs w:val="26"/>
+          <w:u w:val="single"/>
+        </w:rPr>
+      </w:pPr>
+      <w:r>
+        <w:rPr>
+          <w:b/>
+          <w:bCs/>
+          <w:sz w:val="26"/>
+          <w:szCs w:val="26"/>
+          <w:u w:val="single"/>
+        </w:rPr>
+        <w:t>2do Sprint 22/06</w:t>
+      </w:r>
+    </w:p>
+    <w:p>
+      <w:pPr>
+        <w:pStyle w:val="LOnormal"/>
+        <w:rPr>
+          <w:b w:val="false"/>
+          <w:b w:val="false"/>
+          <w:bCs w:val="false"/>
+          <w:sz w:val="26"/>
+          <w:szCs w:val="26"/>
+        </w:rPr>
+      </w:pPr>
+      <w:r>
+        <w:rPr>
+          <w:b w:val="false"/>
+          <w:bCs w:val="false"/>
+          <w:sz w:val="26"/>
+          <w:szCs w:val="26"/>
+        </w:rPr>
+      </w:r>
+    </w:p>
+    <w:p>
+      <w:pPr>
+        <w:pStyle w:val="LOnormal"/>
+        <w:rPr>
+          <w:b w:val="false"/>
+          <w:b w:val="false"/>
+          <w:bCs w:val="false"/>
+          <w:sz w:val="26"/>
+          <w:szCs w:val="26"/>
+        </w:rPr>
+      </w:pPr>
+      <w:r>
+        <w:rPr>
+          <w:b w:val="false"/>
+          <w:bCs w:val="false"/>
+          <w:sz w:val="26"/>
+          <w:szCs w:val="26"/>
         </w:rPr>
         <w:t xml:space="preserve">Enlace presentación: </w:t>
       </w:r>
@@ -272,76 +366,172 @@
             <w:rStyle w:val="EnlacedeInternet"/>
             <w:b w:val="false"/>
             <w:bCs w:val="false"/>
-            <w:sz w:val="24"/>
-            <w:szCs w:val="24"/>
+            <w:sz w:val="26"/>
+            <w:szCs w:val="26"/>
           </w:rPr>
-          <w:t>https://view.genial.ly/60ad7aeba048f80db59e6f19/interactive-content-sprint-review-28-05</w:t>
+          <w:t>https://view.genial.ly/60d0f3fe7d72420d8d70eed3/interactive-content-2do-sprint-agilisimos</w:t>
         </w:r>
       </w:hyperlink>
     </w:p>
     <w:p>
       <w:pPr>
-        <w:pStyle w:val="Normal1"/>
-        <w:rPr>
-          <w:b w:val="false"/>
-          <w:b w:val="false"/>
-          <w:bCs w:val="false"/>
-          <w:sz w:val="26"/>
-          <w:szCs w:val="26"/>
-        </w:rPr>
-      </w:pPr>
-      <w:r>
-        <w:rPr>
-          <w:b w:val="false"/>
-          <w:bCs w:val="false"/>
-          <w:sz w:val="26"/>
-          <w:szCs w:val="26"/>
-        </w:rPr>
-      </w:r>
-    </w:p>
-    <w:p>
-      <w:pPr>
-        <w:pStyle w:val="Normal1"/>
-        <w:rPr>
-          <w:b w:val="false"/>
-          <w:b w:val="false"/>
-          <w:bCs w:val="false"/>
-          <w:sz w:val="26"/>
-          <w:szCs w:val="26"/>
-        </w:rPr>
-      </w:pPr>
-      <w:r>
-        <w:rPr>
-          <w:b w:val="false"/>
-          <w:bCs w:val="false"/>
-          <w:sz w:val="26"/>
-          <w:szCs w:val="26"/>
-        </w:rPr>
-      </w:r>
-    </w:p>
-    <w:p>
-      <w:pPr>
-        <w:pStyle w:val="Normal1"/>
-        <w:rPr>
-          <w:b w:val="false"/>
-          <w:b w:val="false"/>
-          <w:bCs w:val="false"/>
-          <w:sz w:val="26"/>
-          <w:szCs w:val="26"/>
-        </w:rPr>
-      </w:pPr>
-      <w:r>
-        <w:rPr>
-          <w:b w:val="false"/>
-          <w:bCs w:val="false"/>
-          <w:sz w:val="26"/>
-          <w:szCs w:val="26"/>
-        </w:rPr>
-      </w:r>
-    </w:p>
-    <w:p>
-      <w:pPr>
-        <w:pStyle w:val="Normal1"/>
+        <w:pStyle w:val="LOnormal"/>
+        <w:rPr>
+          <w:b w:val="false"/>
+          <w:b w:val="false"/>
+          <w:bCs w:val="false"/>
+          <w:sz w:val="26"/>
+          <w:szCs w:val="26"/>
+        </w:rPr>
+      </w:pPr>
+      <w:r>
+        <w:rPr>
+          <w:b w:val="false"/>
+          <w:bCs w:val="false"/>
+          <w:sz w:val="26"/>
+          <w:szCs w:val="26"/>
+        </w:rPr>
+      </w:r>
+    </w:p>
+    <w:p>
+      <w:pPr>
+        <w:pStyle w:val="LOnormal"/>
+        <w:rPr>
+          <w:b w:val="false"/>
+          <w:b w:val="false"/>
+          <w:bCs w:val="false"/>
+          <w:sz w:val="26"/>
+          <w:szCs w:val="26"/>
+        </w:rPr>
+      </w:pPr>
+      <w:r>
+        <w:rPr>
+          <w:b w:val="false"/>
+          <w:bCs w:val="false"/>
+          <w:sz w:val="26"/>
+          <w:szCs w:val="26"/>
+        </w:rPr>
+      </w:r>
+    </w:p>
+    <w:p>
+      <w:pPr>
+        <w:pStyle w:val="LOnormal"/>
+        <w:rPr>
+          <w:b/>
+          <w:b/>
+          <w:bCs/>
+          <w:sz w:val="26"/>
+          <w:szCs w:val="26"/>
+          <w:u w:val="single"/>
+        </w:rPr>
+      </w:pPr>
+      <w:r>
+        <w:rPr>
+          <w:b/>
+          <w:bCs/>
+          <w:sz w:val="26"/>
+          <w:szCs w:val="26"/>
+          <w:u w:val="single"/>
+        </w:rPr>
+        <w:t>3er Sprint 02/07</w:t>
+      </w:r>
+    </w:p>
+    <w:p>
+      <w:pPr>
+        <w:pStyle w:val="LOnormal"/>
+        <w:rPr>
+          <w:b w:val="false"/>
+          <w:b w:val="false"/>
+          <w:bCs w:val="false"/>
+          <w:sz w:val="26"/>
+          <w:szCs w:val="26"/>
+        </w:rPr>
+      </w:pPr>
+      <w:r>
+        <w:rPr>
+          <w:b w:val="false"/>
+          <w:bCs w:val="false"/>
+          <w:sz w:val="26"/>
+          <w:szCs w:val="26"/>
+        </w:rPr>
+      </w:r>
+    </w:p>
+    <w:p>
+      <w:pPr>
+        <w:pStyle w:val="LOnormal"/>
+        <w:rPr>
+          <w:b w:val="false"/>
+          <w:b w:val="false"/>
+          <w:bCs w:val="false"/>
+          <w:sz w:val="26"/>
+          <w:szCs w:val="26"/>
+        </w:rPr>
+      </w:pPr>
+      <w:r>
+        <w:rPr>
+          <w:b w:val="false"/>
+          <w:bCs w:val="false"/>
+          <w:sz w:val="26"/>
+          <w:szCs w:val="26"/>
+        </w:rPr>
+        <w:t xml:space="preserve">Enlace presentación: </w:t>
+      </w:r>
+      <w:hyperlink r:id="rId7">
+        <w:r>
+          <w:rPr>
+            <w:rStyle w:val="EnlacedeInternet"/>
+            <w:b w:val="false"/>
+            <w:bCs w:val="false"/>
+            <w:sz w:val="26"/>
+            <w:szCs w:val="26"/>
+          </w:rPr>
+          <w:t>https://view.genial.ly/60da42e23742c90d4e18e691/interactive-content-3er-sprint-agilisimos</w:t>
+        </w:r>
+      </w:hyperlink>
+    </w:p>
+    <w:p>
+      <w:pPr>
+        <w:pStyle w:val="LOnormal"/>
+        <w:rPr>
+          <w:b w:val="false"/>
+          <w:b w:val="false"/>
+          <w:bCs w:val="false"/>
+          <w:sz w:val="26"/>
+          <w:szCs w:val="26"/>
+        </w:rPr>
+      </w:pPr>
+      <w:r>
+        <w:rPr>
+          <w:b w:val="false"/>
+          <w:bCs w:val="false"/>
+          <w:sz w:val="26"/>
+          <w:szCs w:val="26"/>
+        </w:rPr>
+      </w:r>
+    </w:p>
+    <w:p>
+      <w:pPr>
+        <w:pStyle w:val="LOnormal"/>
+        <w:rPr>
+          <w:b w:val="false"/>
+          <w:b w:val="false"/>
+          <w:bCs w:val="false"/>
+          <w:sz w:val="26"/>
+          <w:szCs w:val="26"/>
+        </w:rPr>
+      </w:pPr>
+      <w:r>
+        <w:rPr>
+          <w:b w:val="false"/>
+          <w:bCs w:val="false"/>
+          <w:sz w:val="26"/>
+          <w:szCs w:val="26"/>
+        </w:rPr>
+      </w:r>
+    </w:p>
+    <w:p>
+      <w:pPr>
+        <w:pStyle w:val="LOnormal"/>
         <w:ind w:left="720" w:hanging="0"/>
         <w:rPr>
           <w:b w:val="false"/>
@@ -358,7 +548,7 @@
     </w:p>
     <w:p>
       <w:pPr>
-        <w:pStyle w:val="Normal1"/>
+        <w:pStyle w:val="LOnormal"/>
         <w:ind w:left="720" w:hanging="0"/>
         <w:rPr>
           <w:b w:val="false"/>
@@ -367,10 +557,7 @@
         </w:rPr>
       </w:pPr>
       <w:r>
-        <w:rPr>
-          <w:b w:val="false"/>
-          <w:bCs w:val="false"/>
-        </w:rPr>
+        <w:rPr/>
       </w:r>
     </w:p>
     <w:sectPr>
@@ -392,7 +579,6 @@
     <w:rPrDefault>
       <w:rPr>
         <w:rFonts w:ascii="Arial" w:hAnsi="Arial" w:eastAsia="Arial" w:cs="Arial"/>
-        <w:sz w:val="22"/>
         <w:szCs w:val="22"/>
         <w:lang w:val="es" w:eastAsia="zh-CN" w:bidi="hi-IN"/>
       </w:rPr>
@@ -408,6 +594,7 @@
     <w:qFormat/>
     <w:pPr>
       <w:widowControl/>
+      <w:suppressAutoHyphens w:val="true"/>
       <w:bidi w:val="0"/>
       <w:spacing w:lineRule="auto" w:line="276" w:before="0" w:after="0"/>
       <w:jc w:val="left"/>
@@ -423,8 +610,8 @@
   </w:style>
   <w:style w:type="paragraph" w:styleId="Ttulo1">
     <w:name w:val="Heading 1"/>
-    <w:basedOn w:val="Normal1"/>
-    <w:next w:val="Normal1"/>
+    <w:basedOn w:val="LOnormal"/>
+    <w:next w:val="LOnormal"/>
     <w:qFormat/>
     <w:pPr>
       <w:keepNext w:val="true"/>
@@ -438,8 +625,8 @@
   </w:style>
   <w:style w:type="paragraph" w:styleId="Ttulo2">
     <w:name w:val="Heading 2"/>
-    <w:basedOn w:val="Normal1"/>
-    <w:next w:val="Normal1"/>
+    <w:basedOn w:val="LOnormal"/>
+    <w:next w:val="LOnormal"/>
     <w:qFormat/>
     <w:pPr>
       <w:keepNext w:val="true"/>
@@ -454,8 +641,8 @@
   </w:style>
   <w:style w:type="paragraph" w:styleId="Ttulo3">
     <w:name w:val="Heading 3"/>
-    <w:basedOn w:val="Normal1"/>
-    <w:next w:val="Normal1"/>
+    <w:basedOn w:val="LOnormal"/>
+    <w:next w:val="LOnormal"/>
     <w:qFormat/>
     <w:pPr>
       <w:keepNext w:val="true"/>
@@ -471,8 +658,8 @@
   </w:style>
   <w:style w:type="paragraph" w:styleId="Ttulo4">
     <w:name w:val="Heading 4"/>
-    <w:basedOn w:val="Normal1"/>
-    <w:next w:val="Normal1"/>
+    <w:basedOn w:val="LOnormal"/>
+    <w:next w:val="LOnormal"/>
     <w:qFormat/>
     <w:pPr>
       <w:keepNext w:val="true"/>
@@ -487,8 +674,8 @@
   </w:style>
   <w:style w:type="paragraph" w:styleId="Ttulo5">
     <w:name w:val="Heading 5"/>
-    <w:basedOn w:val="Normal1"/>
-    <w:next w:val="Normal1"/>
+    <w:basedOn w:val="LOnormal"/>
+    <w:next w:val="LOnormal"/>
     <w:qFormat/>
     <w:pPr>
       <w:keepNext w:val="true"/>
@@ -503,8 +690,8 @@
   </w:style>
   <w:style w:type="paragraph" w:styleId="Ttulo6">
     <w:name w:val="Heading 6"/>
-    <w:basedOn w:val="Normal1"/>
-    <w:next w:val="Normal1"/>
+    <w:basedOn w:val="LOnormal"/>
+    <w:next w:val="LOnormal"/>
     <w:qFormat/>
     <w:pPr>
       <w:keepNext w:val="true"/>
@@ -584,11 +771,12 @@
       <w:rFonts w:cs="Lohit Devanagari"/>
     </w:rPr>
   </w:style>
-  <w:style w:type="paragraph" w:styleId="Normal1" w:default="1">
+  <w:style w:type="paragraph" w:styleId="LOnormal" w:default="1">
     <w:name w:val="LO-normal"/>
     <w:qFormat/>
     <w:pPr>
       <w:widowControl/>
+      <w:suppressAutoHyphens w:val="true"/>
       <w:bidi w:val="0"/>
       <w:spacing w:lineRule="auto" w:line="276" w:before="0" w:after="0"/>
       <w:jc w:val="left"/>
@@ -604,8 +792,8 @@
   </w:style>
   <w:style w:type="paragraph" w:styleId="Ttulogeneral">
     <w:name w:val="Title"/>
-    <w:basedOn w:val="Normal1"/>
-    <w:next w:val="Normal1"/>
+    <w:basedOn w:val="LOnormal"/>
+    <w:next w:val="LOnormal"/>
     <w:qFormat/>
     <w:pPr>
       <w:keepNext w:val="true"/>
@@ -619,8 +807,8 @@
   </w:style>
   <w:style w:type="paragraph" w:styleId="Subttulo">
     <w:name w:val="Subtitle"/>
-    <w:basedOn w:val="Normal1"/>
-    <w:next w:val="Normal1"/>
+    <w:basedOn w:val="LOnormal"/>
+    <w:next w:val="LOnormal"/>
     <w:qFormat/>
     <w:pPr>
       <w:keepNext w:val="true"/>

</xml_diff>